<commit_message>
Updated ER diagram again
</commit_message>
<xml_diff>
--- a/Main Project Report.docx
+++ b/Main Project Report.docx
@@ -69,6 +69,427 @@
         <w:rPr>
           <w:u w:val="single"/>
         </w:rPr>
+        <w:t>Regions</w:t>
+      </w:r>
+    </w:p>
+    <w:p>
+      <w:pPr>
+        <w:pStyle w:val="ListParagraph"/>
+        <w:spacing w:line="480" w:lineRule="auto"/>
+      </w:pPr>
+      <w:r>
+        <w:t>Straight forward relation, only has one attribute which is the region name. Already normalized to 3NF.</w:t>
+      </w:r>
+    </w:p>
+    <w:p>
+      <w:pPr>
+        <w:pStyle w:val="ListParagraph"/>
+        <w:spacing w:line="480" w:lineRule="auto"/>
+      </w:pPr>
+    </w:p>
+    <w:p>
+      <w:pPr>
+        <w:pStyle w:val="ListParagraph"/>
+        <w:spacing w:line="480" w:lineRule="auto"/>
+        <w:rPr>
+          <w:u w:val="single"/>
+        </w:rPr>
+      </w:pPr>
+      <w:r>
+        <w:rPr>
+          <w:u w:val="single"/>
+        </w:rPr>
+        <w:t>Countries</w:t>
+      </w:r>
+    </w:p>
+    <w:p>
+      <w:pPr>
+        <w:pStyle w:val="ListParagraph"/>
+        <w:spacing w:line="480" w:lineRule="auto"/>
+      </w:pPr>
+      <w:r>
+        <w:t xml:space="preserve">Since a region (continent) has multiple countries, we established a 1-many relationship between Countries and Regions, where Country references regions. Each country also has a 1-1 relationship with an organization, so Organizations gets referenced too. Every country is assumed to have a unique name, so with those 3 attributes and </w:t>
+      </w:r>
+      <w:proofErr w:type="spellStart"/>
+      <w:r>
+        <w:t>countryName</w:t>
+      </w:r>
+      <w:proofErr w:type="spellEnd"/>
+      <w:r>
+        <w:t xml:space="preserve"> as the candidate key we’ve arrived at a normalized </w:t>
+      </w:r>
+      <w:r>
+        <w:t>relation</w:t>
+      </w:r>
+      <w:r>
+        <w:t>.</w:t>
+      </w:r>
+    </w:p>
+    <w:p>
+      <w:pPr>
+        <w:pStyle w:val="ListParagraph"/>
+        <w:spacing w:line="480" w:lineRule="auto"/>
+      </w:pPr>
+    </w:p>
+    <w:p>
+      <w:pPr>
+        <w:pStyle w:val="ListParagraph"/>
+        <w:spacing w:line="480" w:lineRule="auto"/>
+        <w:rPr>
+          <w:u w:val="single"/>
+        </w:rPr>
+      </w:pPr>
+      <w:proofErr w:type="spellStart"/>
+      <w:r>
+        <w:rPr>
+          <w:u w:val="single"/>
+        </w:rPr>
+        <w:t>ProStaTers</w:t>
+      </w:r>
+      <w:proofErr w:type="spellEnd"/>
+    </w:p>
+    <w:p>
+      <w:pPr>
+        <w:pStyle w:val="ListParagraph"/>
+        <w:spacing w:line="480" w:lineRule="auto"/>
+      </w:pPr>
+      <w:r>
+        <w:t xml:space="preserve">Just like how Regions has a 1-many relationship with Countries, Countries has a 1-many relationship with </w:t>
+      </w:r>
+      <w:proofErr w:type="spellStart"/>
+      <w:r>
+        <w:t>ProStaTers</w:t>
+      </w:r>
+      <w:proofErr w:type="spellEnd"/>
+      <w:r>
+        <w:t xml:space="preserve">. </w:t>
+      </w:r>
+      <w:r>
+        <w:t xml:space="preserve">Every </w:t>
+      </w:r>
+      <w:proofErr w:type="spellStart"/>
+      <w:r>
+        <w:t>prostater</w:t>
+      </w:r>
+      <w:proofErr w:type="spellEnd"/>
+      <w:r>
+        <w:t xml:space="preserve"> has a name, but we assumed there’s a possibility that 2 </w:t>
+      </w:r>
+      <w:proofErr w:type="spellStart"/>
+      <w:r>
+        <w:t>prostaters</w:t>
+      </w:r>
+      <w:proofErr w:type="spellEnd"/>
+      <w:r>
+        <w:t xml:space="preserve"> from different countries can have the same name</w:t>
+      </w:r>
+      <w:r>
+        <w:t>.</w:t>
+      </w:r>
+      <w:r>
+        <w:t xml:space="preserve"> </w:t>
+      </w:r>
+      <w:r>
+        <w:t>We also</w:t>
+      </w:r>
+      <w:r>
+        <w:t xml:space="preserve"> assume</w:t>
+      </w:r>
+      <w:r>
+        <w:t>d</w:t>
+      </w:r>
+      <w:r>
+        <w:t xml:space="preserve"> that no 2 </w:t>
+      </w:r>
+      <w:proofErr w:type="spellStart"/>
+      <w:r>
+        <w:t>prostaters</w:t>
+      </w:r>
+      <w:proofErr w:type="spellEnd"/>
+      <w:r>
+        <w:t xml:space="preserve"> would have the same name </w:t>
+      </w:r>
+      <w:r>
+        <w:t>in the</w:t>
+      </w:r>
+      <w:r>
+        <w:t xml:space="preserve"> same country, so </w:t>
+      </w:r>
+      <w:proofErr w:type="spellStart"/>
+      <w:r>
+        <w:t>prostaterName</w:t>
+      </w:r>
+      <w:proofErr w:type="spellEnd"/>
+      <w:r>
+        <w:t xml:space="preserve"> and </w:t>
+      </w:r>
+      <w:proofErr w:type="spellStart"/>
+      <w:r>
+        <w:t>countryName</w:t>
+      </w:r>
+      <w:proofErr w:type="spellEnd"/>
+      <w:r>
+        <w:t xml:space="preserve"> make up the candidate key for this relation.</w:t>
+      </w:r>
+      <w:r>
+        <w:t xml:space="preserve"> This relation is in 3NF.</w:t>
+      </w:r>
+      <w:r>
+        <w:t xml:space="preserve"> </w:t>
+      </w:r>
+    </w:p>
+    <w:p>
+      <w:pPr>
+        <w:spacing w:line="480" w:lineRule="auto"/>
+        <w:ind w:firstLine="720"/>
+        <w:rPr>
+          <w:u w:val="single"/>
+        </w:rPr>
+      </w:pPr>
+      <w:r>
+        <w:rPr>
+          <w:u w:val="single"/>
+        </w:rPr>
+        <w:lastRenderedPageBreak/>
+        <w:t>Reports</w:t>
+      </w:r>
+    </w:p>
+    <w:p>
+      <w:pPr>
+        <w:spacing w:line="480" w:lineRule="auto"/>
+        <w:ind w:left="720"/>
+      </w:pPr>
+      <w:r>
+        <w:t>Reports is where government agencies store COVID vaccinations, infections, and deaths in the country by province/state/territory and vaccine type</w:t>
+      </w:r>
+      <w:r>
+        <w:t xml:space="preserve"> over time</w:t>
+      </w:r>
+      <w:r>
+        <w:t xml:space="preserve">. </w:t>
+      </w:r>
+      <w:r>
+        <w:t xml:space="preserve">If vaccine type is </w:t>
+      </w:r>
+      <w:r>
+        <w:t>None</w:t>
+      </w:r>
+      <w:r>
+        <w:t xml:space="preserve">, then that means the record </w:t>
+      </w:r>
+      <w:r>
+        <w:t>is keeping track of unvaccinated covid cases.</w:t>
+      </w:r>
+      <w:r>
+        <w:t xml:space="preserve"> </w:t>
+      </w:r>
+      <w:r>
+        <w:t xml:space="preserve">Originally we had Cases and Vaccinations as separate relations that would be referenced in the Reports relation, whish we originally called </w:t>
+      </w:r>
+      <w:proofErr w:type="spellStart"/>
+      <w:r>
+        <w:t>UpdateLogs</w:t>
+      </w:r>
+      <w:proofErr w:type="spellEnd"/>
+      <w:r>
+        <w:t xml:space="preserve">. In the end, we chose to cut those relations since they only held the latest information on covid cases and vaccinations per province/state/territory, which the Reports </w:t>
+      </w:r>
+      <w:r>
+        <w:t>relation</w:t>
+      </w:r>
+      <w:r>
+        <w:t xml:space="preserve"> already stores. </w:t>
+      </w:r>
+      <w:r>
+        <w:t xml:space="preserve">Each record is uniquely identified by </w:t>
+      </w:r>
+      <w:r>
+        <w:t xml:space="preserve">the government agency who uploaded the record and the datetime it was uploaded. Datetime and gov agency will always be unique but </w:t>
+      </w:r>
+      <w:proofErr w:type="spellStart"/>
+      <w:r>
+        <w:t>prostater</w:t>
+      </w:r>
+      <w:proofErr w:type="spellEnd"/>
+      <w:r>
+        <w:t xml:space="preserve"> and vaccine can repeat since this relation stores the covid and vaccine status over time.</w:t>
+      </w:r>
+      <w:r>
+        <w:t xml:space="preserve"> This relation is in 3NF.</w:t>
+      </w:r>
+    </w:p>
+    <w:p>
+      <w:pPr>
+        <w:spacing w:line="480" w:lineRule="auto"/>
+        <w:ind w:left="720"/>
+        <w:rPr>
+          <w:u w:val="single"/>
+        </w:rPr>
+      </w:pPr>
+    </w:p>
+    <w:p>
+      <w:pPr>
+        <w:spacing w:line="480" w:lineRule="auto"/>
+        <w:ind w:left="720"/>
+      </w:pPr>
+      <w:r>
+        <w:rPr>
+          <w:u w:val="single"/>
+        </w:rPr>
+        <w:t>Vaccines</w:t>
+      </w:r>
+    </w:p>
+    <w:p>
+      <w:pPr>
+        <w:spacing w:line="480" w:lineRule="auto"/>
+        <w:ind w:left="720"/>
+      </w:pPr>
+      <w:r>
+        <w:t xml:space="preserve">This relation only has one attribute and that’s the name of each </w:t>
+      </w:r>
+      <w:r>
+        <w:t xml:space="preserve">type of vaccine, including None, which is used by the Reports </w:t>
+      </w:r>
+      <w:r>
+        <w:t>relation</w:t>
+      </w:r>
+      <w:r>
+        <w:t xml:space="preserve"> to track covid cases of unvaccinated people. </w:t>
+      </w:r>
+      <w:r>
+        <w:t>As it has only one attribute it is already in 3NF</w:t>
+      </w:r>
+      <w:r>
+        <w:t>.</w:t>
+      </w:r>
+      <w:r>
+        <w:t xml:space="preserve"> </w:t>
+      </w:r>
+    </w:p>
+    <w:p>
+      <w:pPr>
+        <w:pStyle w:val="ListParagraph"/>
+        <w:spacing w:line="480" w:lineRule="auto"/>
+      </w:pPr>
+    </w:p>
+    <w:p>
+      <w:pPr>
+        <w:pStyle w:val="ListParagraph"/>
+        <w:spacing w:line="480" w:lineRule="auto"/>
+        <w:rPr>
+          <w:u w:val="single"/>
+        </w:rPr>
+      </w:pPr>
+      <w:r>
+        <w:rPr>
+          <w:u w:val="single"/>
+        </w:rPr>
+        <w:t>Articles</w:t>
+      </w:r>
+    </w:p>
+    <w:p>
+      <w:pPr>
+        <w:pStyle w:val="ListParagraph"/>
+        <w:spacing w:line="480" w:lineRule="auto"/>
+      </w:pPr>
+      <w:r>
+        <w:t xml:space="preserve">According to the project requirements, the Articles relation needed to reference the author, who could </w:t>
+      </w:r>
+      <w:r>
+        <w:t xml:space="preserve">either be a researcher or an organization, and if they are a researcher, they should be identified by their first and last name. </w:t>
+      </w:r>
+      <w:r>
+        <w:t xml:space="preserve">We assumed since the author is a researcher and researchers are a defined role within our system, every article published would be authored by either a user or organization stored in the database. </w:t>
+      </w:r>
+      <w:r>
+        <w:t>Therefore, we</w:t>
+      </w:r>
+      <w:r>
+        <w:t xml:space="preserve"> couldn’t let the author </w:t>
+      </w:r>
+      <w:r>
+        <w:lastRenderedPageBreak/>
+        <w:t xml:space="preserve">attribute be one field since it would have to reference 2 different relations, so we had articles identified by </w:t>
+      </w:r>
+      <w:proofErr w:type="spellStart"/>
+      <w:r>
+        <w:t>AuthorName</w:t>
+      </w:r>
+      <w:proofErr w:type="spellEnd"/>
+      <w:r>
+        <w:t xml:space="preserve"> and Organization, but to not break 1NF, we</w:t>
+      </w:r>
+      <w:r>
+        <w:t xml:space="preserve"> </w:t>
+      </w:r>
+      <w:r>
+        <w:t>had to</w:t>
+      </w:r>
+      <w:r>
+        <w:t xml:space="preserve"> define the author by </w:t>
+      </w:r>
+      <w:proofErr w:type="spellStart"/>
+      <w:r>
+        <w:t>authorUsername</w:t>
+      </w:r>
+      <w:proofErr w:type="spellEnd"/>
+      <w:r>
+        <w:t xml:space="preserve"> and organization. </w:t>
+      </w:r>
+      <w:r>
+        <w:t xml:space="preserve">Since the author </w:t>
+      </w:r>
+      <w:r>
+        <w:t>can</w:t>
+      </w:r>
+      <w:r>
+        <w:t xml:space="preserve"> </w:t>
+      </w:r>
+      <w:r>
+        <w:t>be</w:t>
+      </w:r>
+      <w:r>
+        <w:t xml:space="preserve"> a user, their first and last names can be obtained by referencing the Users relation, and organization is referenced by </w:t>
+      </w:r>
+      <w:proofErr w:type="spellStart"/>
+      <w:r>
+        <w:t>orgID</w:t>
+      </w:r>
+      <w:proofErr w:type="spellEnd"/>
+      <w:r>
+        <w:t xml:space="preserve"> in the Organizations relation</w:t>
+      </w:r>
+      <w:r>
+        <w:t>.</w:t>
+      </w:r>
+      <w:r>
+        <w:t xml:space="preserve"> </w:t>
+      </w:r>
+      <w:r>
+        <w:t>Once we worked out how authors would be defined, coming up with a candidate key came easy and we ended up with a relation that was already normalized</w:t>
+      </w:r>
+      <w:r>
+        <w:t xml:space="preserve"> into 3NF</w:t>
+      </w:r>
+      <w:r>
+        <w:t>.</w:t>
+      </w:r>
+    </w:p>
+    <w:p>
+      <w:pPr>
+        <w:pStyle w:val="ListParagraph"/>
+        <w:spacing w:line="480" w:lineRule="auto"/>
+      </w:pPr>
+    </w:p>
+    <w:p>
+      <w:pPr>
+        <w:pStyle w:val="ListParagraph"/>
+        <w:spacing w:line="480" w:lineRule="auto"/>
+      </w:pPr>
+      <w:r>
+        <w:rPr>
+          <w:u w:val="single"/>
+        </w:rPr>
         <w:t>Users</w:t>
       </w:r>
     </w:p>
@@ -77,110 +498,87 @@
         <w:pStyle w:val="ListParagraph"/>
         <w:spacing w:line="480" w:lineRule="auto"/>
       </w:pPr>
-    </w:p>
-    <w:p>
-      <w:pPr>
-        <w:pStyle w:val="ListParagraph"/>
-        <w:spacing w:line="480" w:lineRule="auto"/>
-      </w:pPr>
-    </w:p>
-    <w:p>
-      <w:pPr>
-        <w:pStyle w:val="ListParagraph"/>
-        <w:spacing w:line="480" w:lineRule="auto"/>
-        <w:rPr>
-          <w:u w:val="single"/>
-        </w:rPr>
-      </w:pPr>
-      <w:r>
-        <w:rPr>
-          <w:u w:val="single"/>
-        </w:rPr>
-        <w:t>Articles</w:t>
-      </w:r>
-    </w:p>
-    <w:p>
-      <w:pPr>
-        <w:pStyle w:val="ListParagraph"/>
-        <w:spacing w:line="480" w:lineRule="auto"/>
-      </w:pPr>
-      <w:r>
-        <w:t xml:space="preserve">According to the project requirements, the Articles relation needed to reference the author, who could </w:t>
-      </w:r>
-      <w:r>
-        <w:t xml:space="preserve">either be a researcher or an organization, and if they are a researcher, they should be identified by their first and last name. </w:t>
-      </w:r>
-      <w:r>
-        <w:t xml:space="preserve">We assumed since the author is a researcher and researchers are a defined role within our system, every article published would be authored by either a user or organization stored in the database. </w:t>
-      </w:r>
-      <w:r>
-        <w:t>Therefore, we</w:t>
-      </w:r>
-      <w:r>
-        <w:t xml:space="preserve"> couldn’t let the author attribute be one field since it would have to reference 2 different relations, so we had articles identified by </w:t>
+      <w:r>
+        <w:t xml:space="preserve">Since every user has a username we assumed the username would have to be unique, which is typical for many </w:t>
+      </w:r>
+      <w:r>
+        <w:t>websites where users can login</w:t>
+      </w:r>
+      <w:r>
+        <w:t xml:space="preserve"> to</w:t>
+      </w:r>
+      <w:r>
+        <w:t>, and therefore username was a fitting minimal candidate key.</w:t>
+      </w:r>
+      <w:r>
+        <w:t xml:space="preserve"> </w:t>
+      </w:r>
+      <w:r>
+        <w:t xml:space="preserve">We also made user </w:t>
+      </w:r>
+      <w:r>
+        <w:t>role</w:t>
+      </w:r>
+      <w:r>
+        <w:t xml:space="preserve"> an </w:t>
       </w:r>
       <w:proofErr w:type="spellStart"/>
       <w:r>
-        <w:t>AuthorName</w:t>
+        <w:t>enum</w:t>
       </w:r>
       <w:proofErr w:type="spellEnd"/>
       <w:r>
-        <w:t xml:space="preserve"> and Organization, but to not break 1NF, we</w:t>
-      </w:r>
-      <w:r>
-        <w:t xml:space="preserve"> </w:t>
-      </w:r>
-      <w:r>
-        <w:t>had to</w:t>
-      </w:r>
-      <w:r>
-        <w:t xml:space="preserve"> define the author by </w:t>
-      </w:r>
+        <w:t xml:space="preserve"> that can either be a regular user, administrator, researcher, or delegate, and the rights they are entitled would be handled in the controller logic. </w:t>
+      </w:r>
+      <w:r>
+        <w:t xml:space="preserve">In our original design for Users, we had defined user roles by their privileges and defined a separate relation that would map users to a right they had over a subject, which could either be another user or an article. </w:t>
+      </w:r>
+      <w:r>
+        <w:t>In this design, finding administrators in the system</w:t>
+      </w:r>
+      <w:r>
+        <w:t>, for example,</w:t>
+      </w:r>
+      <w:r>
+        <w:t xml:space="preserve"> would mean searching for users in the Privileges relations which had add/delete/edit rights over articles and users.</w:t>
+      </w:r>
+      <w:r>
+        <w:t xml:space="preserve"> However due to time constraints, we cut out this relation and moved permission handling in the controller. </w:t>
+      </w:r>
+      <w:r>
+        <w:t>The user role, as well as all other attributes in the final schema, are solely determined by the username and nothing else, making this relation 3NF.</w:t>
+      </w:r>
+    </w:p>
+    <w:p>
+      <w:pPr>
+        <w:pStyle w:val="ListParagraph"/>
+        <w:spacing w:line="480" w:lineRule="auto"/>
+      </w:pPr>
+    </w:p>
+    <w:p>
+      <w:pPr>
+        <w:pStyle w:val="ListParagraph"/>
+        <w:spacing w:line="480" w:lineRule="auto"/>
+        <w:rPr>
+          <w:u w:val="single"/>
+        </w:rPr>
+      </w:pPr>
       <w:proofErr w:type="spellStart"/>
       <w:r>
-        <w:t>authorUsername</w:t>
+        <w:rPr>
+          <w:u w:val="single"/>
+        </w:rPr>
+        <w:t>EmailLogs</w:t>
       </w:r>
       <w:proofErr w:type="spellEnd"/>
-      <w:r>
-        <w:t xml:space="preserve"> and organization. </w:t>
-      </w:r>
-      <w:r>
-        <w:t xml:space="preserve">Since the author </w:t>
-      </w:r>
-      <w:r>
-        <w:t>can</w:t>
-      </w:r>
-      <w:r>
-        <w:t xml:space="preserve"> </w:t>
-      </w:r>
-      <w:r>
-        <w:t>be</w:t>
-      </w:r>
-      <w:r>
-        <w:t xml:space="preserve"> a user, their first and last names can be obtained by referencing the Users relation, and organization is referenced by </w:t>
-      </w:r>
-      <w:proofErr w:type="spellStart"/>
-      <w:r>
-        <w:t>orgID</w:t>
-      </w:r>
-      <w:proofErr w:type="spellEnd"/>
-      <w:r>
-        <w:t xml:space="preserve"> in the Organizations relation</w:t>
-      </w:r>
-      <w:r>
-        <w:t>.</w:t>
-      </w:r>
-      <w:r>
-        <w:t xml:space="preserve"> </w:t>
-      </w:r>
-      <w:r>
-        <w:t>Once we worked out how authors would be defined, coming up with a candidate key came easy and we ended up with a relation that was already normalized</w:t>
-      </w:r>
-      <w:r>
-        <w:t xml:space="preserve"> into 3NF</w:t>
-      </w:r>
-      <w:r>
-        <w:t>.</w:t>
+    </w:p>
+    <w:p>
+      <w:pPr>
+        <w:pStyle w:val="ListParagraph"/>
+        <w:spacing w:line="480" w:lineRule="auto"/>
+      </w:pPr>
+      <w:r>
+        <w:t xml:space="preserve">This relation is where automated emails sent to users who have subscribed to an author would be stored. Each email log has the recipient’s username, </w:t>
       </w:r>
     </w:p>
     <w:sectPr>

</xml_diff>